<commit_message>
Added picture of layers
</commit_message>
<xml_diff>
--- a/Fabrication Files/CMOS_Imaging_Sensor_PCB_Fab_Info.docx
+++ b/Fabrication Files/CMOS_Imaging_Sensor_PCB_Fab_Info.docx
@@ -50,6 +50,9 @@
       <w:r>
         <w:t>Top Layer</w:t>
       </w:r>
+      <w:r>
+        <w:t xml:space="preserve"> (GTL)</w:t>
+      </w:r>
     </w:p>
     <w:p>
       <w:pPr>
@@ -62,6 +65,9 @@
       <w:r>
         <w:t>Mid Layer 1</w:t>
       </w:r>
+      <w:r>
+        <w:t xml:space="preserve"> (G1)</w:t>
+      </w:r>
     </w:p>
     <w:p>
       <w:pPr>
@@ -74,6 +80,9 @@
       <w:r>
         <w:t>Mid Layer 2</w:t>
       </w:r>
+      <w:r>
+        <w:t xml:space="preserve"> (G2)</w:t>
+      </w:r>
     </w:p>
     <w:p>
       <w:pPr>
@@ -86,233 +95,539 @@
       <w:r>
         <w:t>Bottom Layer</w:t>
       </w:r>
+      <w:r>
+        <w:t xml:space="preserve"> (GBL)</w:t>
+      </w:r>
+    </w:p>
+    <w:p>
+      <w:pPr>
+        <w:pStyle w:val="ListParagraph"/>
+        <w:numPr>
+          <w:ilvl w:val="0"/>
+          <w:numId w:val="1"/>
+        </w:numPr>
+      </w:pPr>
+      <w:r>
+        <w:t>Substrate: 0.031” FR4</w:t>
+      </w:r>
+      <w:r>
+        <w:t xml:space="preserve"> (No strict layer stack dimensions/properties)</w:t>
+      </w:r>
+    </w:p>
+    <w:p>
+      <w:pPr>
+        <w:pStyle w:val="ListParagraph"/>
+        <w:numPr>
+          <w:ilvl w:val="0"/>
+          <w:numId w:val="1"/>
+        </w:numPr>
+      </w:pPr>
+      <w:r>
+        <w:t>Board width: 13</w:t>
+      </w:r>
+      <w:r>
+        <w:t>mm</w:t>
+      </w:r>
+    </w:p>
+    <w:p>
+      <w:pPr>
+        <w:pStyle w:val="ListParagraph"/>
+        <w:numPr>
+          <w:ilvl w:val="0"/>
+          <w:numId w:val="1"/>
+        </w:numPr>
+      </w:pPr>
+      <w:r>
+        <w:t>Board height: 16</w:t>
+      </w:r>
+      <w:r>
+        <w:t>.5mm</w:t>
+      </w:r>
+    </w:p>
+    <w:p>
+      <w:pPr>
+        <w:pStyle w:val="ListParagraph"/>
+        <w:numPr>
+          <w:ilvl w:val="0"/>
+          <w:numId w:val="1"/>
+        </w:numPr>
+      </w:pPr>
+      <w:r>
+        <w:t>Board outline: Mechanical</w:t>
+      </w:r>
+      <w:r>
+        <w:t xml:space="preserve"> layer</w:t>
+      </w:r>
+      <w:r>
+        <w:t xml:space="preserve"> 1</w:t>
+      </w:r>
+    </w:p>
+    <w:p>
+      <w:pPr>
+        <w:pStyle w:val="ListParagraph"/>
+        <w:numPr>
+          <w:ilvl w:val="0"/>
+          <w:numId w:val="1"/>
+        </w:numPr>
+      </w:pPr>
+      <w:r>
+        <w:t>Minimum trace: 5mil</w:t>
+      </w:r>
+    </w:p>
+    <w:p>
+      <w:pPr>
+        <w:pStyle w:val="ListParagraph"/>
+        <w:numPr>
+          <w:ilvl w:val="0"/>
+          <w:numId w:val="1"/>
+        </w:numPr>
+      </w:pPr>
+      <w:r>
+        <w:t>Minimum clearance: 5mil</w:t>
+      </w:r>
+    </w:p>
+    <w:p>
+      <w:pPr>
+        <w:pStyle w:val="ListParagraph"/>
+        <w:numPr>
+          <w:ilvl w:val="0"/>
+          <w:numId w:val="1"/>
+        </w:numPr>
+      </w:pPr>
+      <w:r>
+        <w:t>Minimum via: 7mil</w:t>
+      </w:r>
+    </w:p>
+    <w:p>
+      <w:pPr>
+        <w:pStyle w:val="ListParagraph"/>
+        <w:numPr>
+          <w:ilvl w:val="0"/>
+          <w:numId w:val="1"/>
+        </w:numPr>
+      </w:pPr>
+      <w:r>
+        <w:t>Via in pad: Yes</w:t>
+      </w:r>
+    </w:p>
+    <w:p>
+      <w:pPr>
+        <w:pStyle w:val="ListParagraph"/>
+        <w:numPr>
+          <w:ilvl w:val="0"/>
+          <w:numId w:val="1"/>
+        </w:numPr>
+      </w:pPr>
+      <w:r>
+        <w:t xml:space="preserve">Filled </w:t>
+      </w:r>
+      <w:proofErr w:type="spellStart"/>
+      <w:r>
+        <w:t>vias</w:t>
+      </w:r>
+      <w:proofErr w:type="spellEnd"/>
+      <w:r>
+        <w:t>: Yes</w:t>
+      </w:r>
+    </w:p>
+    <w:p>
+      <w:pPr>
+        <w:pStyle w:val="ListParagraph"/>
+        <w:numPr>
+          <w:ilvl w:val="0"/>
+          <w:numId w:val="1"/>
+        </w:numPr>
+      </w:pPr>
+      <w:r>
+        <w:t>C</w:t>
+      </w:r>
+      <w:r>
+        <w:t>opper weight: 1oz</w:t>
+      </w:r>
+    </w:p>
+    <w:p>
+      <w:pPr>
+        <w:pStyle w:val="ListParagraph"/>
+        <w:numPr>
+          <w:ilvl w:val="0"/>
+          <w:numId w:val="1"/>
+        </w:numPr>
+      </w:pPr>
+      <w:r>
+        <w:t>Surface: ENIG</w:t>
+      </w:r>
+    </w:p>
+    <w:p>
+      <w:pPr>
+        <w:pStyle w:val="ListParagraph"/>
+        <w:numPr>
+          <w:ilvl w:val="0"/>
+          <w:numId w:val="1"/>
+        </w:numPr>
+      </w:pPr>
+      <w:r>
+        <w:t xml:space="preserve">Board shape: </w:t>
+      </w:r>
+      <w:r>
+        <w:t>Rectangle</w:t>
+      </w:r>
+    </w:p>
+    <w:p>
+      <w:pPr>
+        <w:pStyle w:val="ListParagraph"/>
+        <w:numPr>
+          <w:ilvl w:val="0"/>
+          <w:numId w:val="1"/>
+        </w:numPr>
+      </w:pPr>
+      <w:r>
+        <w:t>Cutouts: None</w:t>
+      </w:r>
+    </w:p>
+    <w:p>
+      <w:pPr>
+        <w:pStyle w:val="ListParagraph"/>
+        <w:numPr>
+          <w:ilvl w:val="0"/>
+          <w:numId w:val="1"/>
+        </w:numPr>
+      </w:pPr>
+      <w:r>
+        <w:t xml:space="preserve">Solder mask color: </w:t>
+      </w:r>
+      <w:r>
+        <w:t xml:space="preserve">Green or </w:t>
+      </w:r>
+      <w:r>
+        <w:t>Black</w:t>
+      </w:r>
+    </w:p>
+    <w:p>
+      <w:pPr>
+        <w:pStyle w:val="ListParagraph"/>
+        <w:numPr>
+          <w:ilvl w:val="0"/>
+          <w:numId w:val="1"/>
+        </w:numPr>
+      </w:pPr>
+      <w:proofErr w:type="spellStart"/>
+      <w:r>
+        <w:t>Sinkscreen</w:t>
+      </w:r>
+      <w:proofErr w:type="spellEnd"/>
+      <w:r>
+        <w:t xml:space="preserve"> layers: </w:t>
+      </w:r>
+      <w:r>
+        <w:t>Top</w:t>
+      </w:r>
+      <w:r>
+        <w:t xml:space="preserve"> and Bottom</w:t>
+      </w:r>
+    </w:p>
+    <w:p>
+      <w:pPr>
+        <w:pStyle w:val="ListParagraph"/>
+        <w:numPr>
+          <w:ilvl w:val="0"/>
+          <w:numId w:val="1"/>
+        </w:numPr>
+      </w:pPr>
+      <w:proofErr w:type="spellStart"/>
+      <w:r>
+        <w:t>Sinkscreen</w:t>
+      </w:r>
+      <w:proofErr w:type="spellEnd"/>
+      <w:r>
+        <w:t xml:space="preserve"> color: White</w:t>
+      </w:r>
+    </w:p>
+    <w:p/>
+    <w:tbl>
+      <w:tblPr>
+        <w:tblStyle w:val="TableGrid"/>
+        <w:tblW w:w="0" w:type="auto"/>
+        <w:tblLook w:val="04A0" w:firstRow="1" w:lastRow="0" w:firstColumn="1" w:lastColumn="0" w:noHBand="0" w:noVBand="1"/>
+      </w:tblPr>
+      <w:tblGrid>
+        <w:gridCol w:w="2318"/>
+        <w:gridCol w:w="2344"/>
+        <w:gridCol w:w="2344"/>
+        <w:gridCol w:w="2344"/>
+      </w:tblGrid>
+      <w:tr>
+        <w:tc>
+          <w:tcPr>
+            <w:tcW w:w="2337" w:type="dxa"/>
+          </w:tcPr>
+          <w:p>
+            <w:pPr>
+              <w:jc w:val="center"/>
+              <w:rPr>
+                <w:b/>
+              </w:rPr>
+            </w:pPr>
+            <w:r>
+              <w:rPr>
+                <w:b/>
+              </w:rPr>
+              <w:t>Top</w:t>
+            </w:r>
+          </w:p>
+        </w:tc>
+        <w:tc>
+          <w:tcPr>
+            <w:tcW w:w="2337" w:type="dxa"/>
+          </w:tcPr>
+          <w:p>
+            <w:pPr>
+              <w:jc w:val="center"/>
+              <w:rPr>
+                <w:b/>
+              </w:rPr>
+            </w:pPr>
+            <w:r>
+              <w:rPr>
+                <w:b/>
+              </w:rPr>
+              <w:t>Mid 1</w:t>
+            </w:r>
+          </w:p>
+        </w:tc>
+        <w:tc>
+          <w:tcPr>
+            <w:tcW w:w="2338" w:type="dxa"/>
+          </w:tcPr>
+          <w:p>
+            <w:pPr>
+              <w:jc w:val="center"/>
+              <w:rPr>
+                <w:b/>
+              </w:rPr>
+            </w:pPr>
+            <w:r>
+              <w:rPr>
+                <w:b/>
+              </w:rPr>
+              <w:t>Mid 2</w:t>
+            </w:r>
+          </w:p>
+        </w:tc>
+        <w:tc>
+          <w:tcPr>
+            <w:tcW w:w="2338" w:type="dxa"/>
+          </w:tcPr>
+          <w:p>
+            <w:pPr>
+              <w:jc w:val="center"/>
+              <w:rPr>
+                <w:b/>
+              </w:rPr>
+            </w:pPr>
+            <w:r>
+              <w:rPr>
+                <w:b/>
+              </w:rPr>
+              <w:t>Bottom</w:t>
+            </w:r>
+          </w:p>
+        </w:tc>
+      </w:tr>
+      <w:tr>
+        <w:tc>
+          <w:tcPr>
+            <w:tcW w:w="2337" w:type="dxa"/>
+          </w:tcPr>
+          <w:p>
+            <w:r>
+              <w:rPr>
+                <w:noProof/>
+              </w:rPr>
+              <w:drawing>
+                <wp:inline distT="0" distB="0" distL="0" distR="0" wp14:anchorId="58109BBD" wp14:editId="1033967A">
+                  <wp:extent cx="1354347" cy="1701755"/>
+                  <wp:effectExtent l="0" t="0" r="0" b="0"/>
+                  <wp:docPr id="2" name="Picture 2"/>
+                  <wp:cNvGraphicFramePr>
+                    <a:graphicFrameLocks xmlns:a="http://schemas.openxmlformats.org/drawingml/2006/main" noChangeAspect="1"/>
+                  </wp:cNvGraphicFramePr>
+                  <a:graphic xmlns:a="http://schemas.openxmlformats.org/drawingml/2006/main">
+                    <a:graphicData uri="http://schemas.openxmlformats.org/drawingml/2006/picture">
+                      <pic:pic xmlns:pic="http://schemas.openxmlformats.org/drawingml/2006/picture">
+                        <pic:nvPicPr>
+                          <pic:cNvPr id="1" name=""/>
+                          <pic:cNvPicPr/>
+                        </pic:nvPicPr>
+                        <pic:blipFill>
+                          <a:blip r:embed="rId5"/>
+                          <a:stretch>
+                            <a:fillRect/>
+                          </a:stretch>
+                        </pic:blipFill>
+                        <pic:spPr>
+                          <a:xfrm>
+                            <a:off x="0" y="0"/>
+                            <a:ext cx="1395604" cy="1753595"/>
+                          </a:xfrm>
+                          <a:prstGeom prst="rect">
+                            <a:avLst/>
+                          </a:prstGeom>
+                        </pic:spPr>
+                      </pic:pic>
+                    </a:graphicData>
+                  </a:graphic>
+                </wp:inline>
+              </w:drawing>
+            </w:r>
+          </w:p>
+        </w:tc>
+        <w:tc>
+          <w:tcPr>
+            <w:tcW w:w="2337" w:type="dxa"/>
+          </w:tcPr>
+          <w:p>
+            <w:r>
+              <w:rPr>
+                <w:noProof/>
+              </w:rPr>
+              <w:drawing>
+                <wp:inline distT="0" distB="0" distL="0" distR="0" wp14:anchorId="40C57703" wp14:editId="6E935E95">
+                  <wp:extent cx="1362974" cy="1716035"/>
+                  <wp:effectExtent l="0" t="0" r="8890" b="0"/>
+                  <wp:docPr id="3" name="Picture 3"/>
+                  <wp:cNvGraphicFramePr>
+                    <a:graphicFrameLocks xmlns:a="http://schemas.openxmlformats.org/drawingml/2006/main" noChangeAspect="1"/>
+                  </wp:cNvGraphicFramePr>
+                  <a:graphic xmlns:a="http://schemas.openxmlformats.org/drawingml/2006/main">
+                    <a:graphicData uri="http://schemas.openxmlformats.org/drawingml/2006/picture">
+                      <pic:pic xmlns:pic="http://schemas.openxmlformats.org/drawingml/2006/picture">
+                        <pic:nvPicPr>
+                          <pic:cNvPr id="1" name=""/>
+                          <pic:cNvPicPr/>
+                        </pic:nvPicPr>
+                        <pic:blipFill>
+                          <a:blip r:embed="rId6"/>
+                          <a:stretch>
+                            <a:fillRect/>
+                          </a:stretch>
+                        </pic:blipFill>
+                        <pic:spPr>
+                          <a:xfrm>
+                            <a:off x="0" y="0"/>
+                            <a:ext cx="1394105" cy="1755230"/>
+                          </a:xfrm>
+                          <a:prstGeom prst="rect">
+                            <a:avLst/>
+                          </a:prstGeom>
+                        </pic:spPr>
+                      </pic:pic>
+                    </a:graphicData>
+                  </a:graphic>
+                </wp:inline>
+              </w:drawing>
+            </w:r>
+          </w:p>
+        </w:tc>
+        <w:tc>
+          <w:tcPr>
+            <w:tcW w:w="2338" w:type="dxa"/>
+          </w:tcPr>
+          <w:p>
+            <w:r>
+              <w:rPr>
+                <w:noProof/>
+              </w:rPr>
+              <w:drawing>
+                <wp:inline distT="0" distB="0" distL="0" distR="0" wp14:anchorId="1CF9B122" wp14:editId="7F1A0279">
+                  <wp:extent cx="1371312" cy="1708030"/>
+                  <wp:effectExtent l="0" t="0" r="635" b="6985"/>
+                  <wp:docPr id="4" name="Picture 4"/>
+                  <wp:cNvGraphicFramePr>
+                    <a:graphicFrameLocks xmlns:a="http://schemas.openxmlformats.org/drawingml/2006/main" noChangeAspect="1"/>
+                  </wp:cNvGraphicFramePr>
+                  <a:graphic xmlns:a="http://schemas.openxmlformats.org/drawingml/2006/main">
+                    <a:graphicData uri="http://schemas.openxmlformats.org/drawingml/2006/picture">
+                      <pic:pic xmlns:pic="http://schemas.openxmlformats.org/drawingml/2006/picture">
+                        <pic:nvPicPr>
+                          <pic:cNvPr id="1" name=""/>
+                          <pic:cNvPicPr/>
+                        </pic:nvPicPr>
+                        <pic:blipFill>
+                          <a:blip r:embed="rId7"/>
+                          <a:stretch>
+                            <a:fillRect/>
+                          </a:stretch>
+                        </pic:blipFill>
+                        <pic:spPr>
+                          <a:xfrm>
+                            <a:off x="0" y="0"/>
+                            <a:ext cx="1396093" cy="1738896"/>
+                          </a:xfrm>
+                          <a:prstGeom prst="rect">
+                            <a:avLst/>
+                          </a:prstGeom>
+                        </pic:spPr>
+                      </pic:pic>
+                    </a:graphicData>
+                  </a:graphic>
+                </wp:inline>
+              </w:drawing>
+            </w:r>
+          </w:p>
+        </w:tc>
+        <w:tc>
+          <w:tcPr>
+            <w:tcW w:w="2338" w:type="dxa"/>
+          </w:tcPr>
+          <w:p>
+            <w:r>
+              <w:rPr>
+                <w:noProof/>
+              </w:rPr>
+              <w:drawing>
+                <wp:inline distT="0" distB="0" distL="0" distR="0" wp14:anchorId="4D7B6E18" wp14:editId="133B7F0A">
+                  <wp:extent cx="1371600" cy="1720684"/>
+                  <wp:effectExtent l="0" t="0" r="0" b="0"/>
+                  <wp:docPr id="1" name="Picture 1"/>
+                  <wp:cNvGraphicFramePr>
+                    <a:graphicFrameLocks xmlns:a="http://schemas.openxmlformats.org/drawingml/2006/main" noChangeAspect="1"/>
+                  </wp:cNvGraphicFramePr>
+                  <a:graphic xmlns:a="http://schemas.openxmlformats.org/drawingml/2006/main">
+                    <a:graphicData uri="http://schemas.openxmlformats.org/drawingml/2006/picture">
+                      <pic:pic xmlns:pic="http://schemas.openxmlformats.org/drawingml/2006/picture">
+                        <pic:nvPicPr>
+                          <pic:cNvPr id="1" name=""/>
+                          <pic:cNvPicPr/>
+                        </pic:nvPicPr>
+                        <pic:blipFill>
+                          <a:blip r:embed="rId8"/>
+                          <a:stretch>
+                            <a:fillRect/>
+                          </a:stretch>
+                        </pic:blipFill>
+                        <pic:spPr>
+                          <a:xfrm>
+                            <a:off x="0" y="0"/>
+                            <a:ext cx="1384471" cy="1736831"/>
+                          </a:xfrm>
+                          <a:prstGeom prst="rect">
+                            <a:avLst/>
+                          </a:prstGeom>
+                        </pic:spPr>
+                      </pic:pic>
+                    </a:graphicData>
+                  </a:graphic>
+                </wp:inline>
+              </w:drawing>
+            </w:r>
+          </w:p>
+        </w:tc>
+      </w:tr>
+    </w:tbl>
+    <w:p/>
+    <w:p>
       <w:bookmarkStart w:id="0" w:name="_GoBack"/>
       <w:bookmarkEnd w:id="0"/>
-    </w:p>
-    <w:p>
-      <w:pPr>
-        <w:pStyle w:val="ListParagraph"/>
-        <w:numPr>
-          <w:ilvl w:val="0"/>
-          <w:numId w:val="1"/>
-        </w:numPr>
-      </w:pPr>
-      <w:r>
-        <w:t>Substrate: 0.031” FR4</w:t>
-      </w:r>
-      <w:r>
-        <w:t xml:space="preserve"> (No strict layer stack dimensions/properties)</w:t>
-      </w:r>
-    </w:p>
-    <w:p>
-      <w:pPr>
-        <w:pStyle w:val="ListParagraph"/>
-        <w:numPr>
-          <w:ilvl w:val="0"/>
-          <w:numId w:val="1"/>
-        </w:numPr>
-      </w:pPr>
-      <w:r>
-        <w:t>Board width: 13</w:t>
-      </w:r>
-      <w:r>
-        <w:t>mm</w:t>
-      </w:r>
-    </w:p>
-    <w:p>
-      <w:pPr>
-        <w:pStyle w:val="ListParagraph"/>
-        <w:numPr>
-          <w:ilvl w:val="0"/>
-          <w:numId w:val="1"/>
-        </w:numPr>
-      </w:pPr>
-      <w:r>
-        <w:t>Board height: 16</w:t>
-      </w:r>
-      <w:r>
-        <w:t>.5mm</w:t>
-      </w:r>
-    </w:p>
-    <w:p>
-      <w:pPr>
-        <w:pStyle w:val="ListParagraph"/>
-        <w:numPr>
-          <w:ilvl w:val="0"/>
-          <w:numId w:val="1"/>
-        </w:numPr>
-      </w:pPr>
-      <w:r>
-        <w:t>Board outline: Mechanical</w:t>
-      </w:r>
-      <w:r>
-        <w:t xml:space="preserve"> layer</w:t>
-      </w:r>
-      <w:r>
-        <w:t xml:space="preserve"> 1</w:t>
-      </w:r>
-    </w:p>
-    <w:p>
-      <w:pPr>
-        <w:pStyle w:val="ListParagraph"/>
-        <w:numPr>
-          <w:ilvl w:val="0"/>
-          <w:numId w:val="1"/>
-        </w:numPr>
-      </w:pPr>
-      <w:r>
-        <w:t>Minimum trace: 5mil</w:t>
-      </w:r>
-    </w:p>
-    <w:p>
-      <w:pPr>
-        <w:pStyle w:val="ListParagraph"/>
-        <w:numPr>
-          <w:ilvl w:val="0"/>
-          <w:numId w:val="1"/>
-        </w:numPr>
-      </w:pPr>
-      <w:r>
-        <w:t>Minimum clearance: 5mil</w:t>
-      </w:r>
-    </w:p>
-    <w:p>
-      <w:pPr>
-        <w:pStyle w:val="ListParagraph"/>
-        <w:numPr>
-          <w:ilvl w:val="0"/>
-          <w:numId w:val="1"/>
-        </w:numPr>
-      </w:pPr>
-      <w:r>
-        <w:t>Minimum via: 7mil</w:t>
-      </w:r>
-    </w:p>
-    <w:p>
-      <w:pPr>
-        <w:pStyle w:val="ListParagraph"/>
-        <w:numPr>
-          <w:ilvl w:val="0"/>
-          <w:numId w:val="1"/>
-        </w:numPr>
-      </w:pPr>
-      <w:r>
-        <w:t>Via in pad: Yes</w:t>
-      </w:r>
-    </w:p>
-    <w:p>
-      <w:pPr>
-        <w:pStyle w:val="ListParagraph"/>
-        <w:numPr>
-          <w:ilvl w:val="0"/>
-          <w:numId w:val="1"/>
-        </w:numPr>
-      </w:pPr>
-      <w:r>
-        <w:t>Filled vias: Yes</w:t>
-      </w:r>
-    </w:p>
-    <w:p>
-      <w:pPr>
-        <w:pStyle w:val="ListParagraph"/>
-        <w:numPr>
-          <w:ilvl w:val="0"/>
-          <w:numId w:val="1"/>
-        </w:numPr>
-      </w:pPr>
-      <w:r>
-        <w:t>C</w:t>
-      </w:r>
-      <w:r>
-        <w:t>opper weight: 1oz</w:t>
-      </w:r>
-    </w:p>
-    <w:p>
-      <w:pPr>
-        <w:pStyle w:val="ListParagraph"/>
-        <w:numPr>
-          <w:ilvl w:val="0"/>
-          <w:numId w:val="1"/>
-        </w:numPr>
-      </w:pPr>
-      <w:r>
-        <w:t>Surface: ENIG</w:t>
-      </w:r>
-    </w:p>
-    <w:p>
-      <w:pPr>
-        <w:pStyle w:val="ListParagraph"/>
-        <w:numPr>
-          <w:ilvl w:val="0"/>
-          <w:numId w:val="1"/>
-        </w:numPr>
-      </w:pPr>
-      <w:r>
-        <w:t xml:space="preserve">Board shape: </w:t>
-      </w:r>
-      <w:r>
-        <w:t>Rectangle</w:t>
-      </w:r>
-    </w:p>
-    <w:p>
-      <w:pPr>
-        <w:pStyle w:val="ListParagraph"/>
-        <w:numPr>
-          <w:ilvl w:val="0"/>
-          <w:numId w:val="1"/>
-        </w:numPr>
-      </w:pPr>
-      <w:r>
-        <w:t>Cutouts: None</w:t>
-      </w:r>
-    </w:p>
-    <w:p>
-      <w:pPr>
-        <w:pStyle w:val="ListParagraph"/>
-        <w:numPr>
-          <w:ilvl w:val="0"/>
-          <w:numId w:val="1"/>
-        </w:numPr>
-      </w:pPr>
-      <w:r>
-        <w:t xml:space="preserve">Solder mask color: </w:t>
-      </w:r>
-      <w:r>
-        <w:t xml:space="preserve">Green or </w:t>
-      </w:r>
-      <w:r>
-        <w:t>Black</w:t>
-      </w:r>
-    </w:p>
-    <w:p>
-      <w:pPr>
-        <w:pStyle w:val="ListParagraph"/>
-        <w:numPr>
-          <w:ilvl w:val="0"/>
-          <w:numId w:val="1"/>
-        </w:numPr>
-      </w:pPr>
-      <w:r>
-        <w:t xml:space="preserve">Sinkscreen layers: </w:t>
-      </w:r>
-      <w:r>
-        <w:t>Top</w:t>
-      </w:r>
-      <w:r>
-        <w:t xml:space="preserve"> and Bottom</w:t>
-      </w:r>
-    </w:p>
-    <w:p>
-      <w:pPr>
-        <w:pStyle w:val="ListParagraph"/>
-        <w:numPr>
-          <w:ilvl w:val="0"/>
-          <w:numId w:val="1"/>
-        </w:numPr>
-      </w:pPr>
-      <w:r>
-        <w:t>Sinkscreen color: White</w:t>
-      </w:r>
     </w:p>
     <w:sectPr>
       <w:pgSz w:w="12240" w:h="15840"/>
@@ -877,6 +1192,25 @@
       <w:contextualSpacing/>
     </w:pPr>
   </w:style>
+  <w:style w:type="table" w:styleId="TableGrid">
+    <w:name w:val="Table Grid"/>
+    <w:basedOn w:val="TableNormal"/>
+    <w:uiPriority w:val="39"/>
+    <w:rsid w:val="00D65F54"/>
+    <w:pPr>
+      <w:spacing w:after="0" w:line="240" w:lineRule="auto"/>
+    </w:pPr>
+    <w:tblPr>
+      <w:tblBorders>
+        <w:top w:val="single" w:sz="4" w:space="0" w:color="auto"/>
+        <w:left w:val="single" w:sz="4" w:space="0" w:color="auto"/>
+        <w:bottom w:val="single" w:sz="4" w:space="0" w:color="auto"/>
+        <w:right w:val="single" w:sz="4" w:space="0" w:color="auto"/>
+        <w:insideH w:val="single" w:sz="4" w:space="0" w:color="auto"/>
+        <w:insideV w:val="single" w:sz="4" w:space="0" w:color="auto"/>
+      </w:tblBorders>
+    </w:tblPr>
+  </w:style>
 </w:styles>
 </file>
 

</xml_diff>